<commit_message>
add alteração java script
</commit_message>
<xml_diff>
--- a/Curso JavaScript.docx
+++ b/Curso JavaScript.docx
@@ -51,7 +51,31 @@
           <w:szCs w:val="30"/>
           <w:u w:val="single"/>
         </w:rPr>
-        <w:t>ompleto Es6 – 37h</w:t>
+        <w:t>ompleto E</w:t>
+      </w:r>
+      <w:r>
+        <w:rPr>
+          <w:rFonts w:ascii="Arial" w:hAnsi="Arial" w:cs="Arial"/>
+          <w:b/>
+          <w:bCs/>
+          <w:color w:val="auto"/>
+          <w:sz w:val="30"/>
+          <w:szCs w:val="30"/>
+          <w:u w:val="single"/>
+        </w:rPr>
+        <w:t>S</w:t>
+      </w:r>
+      <w:r>
+        <w:rPr>
+          <w:rFonts w:ascii="Arial" w:hAnsi="Arial" w:cs="Arial"/>
+          <w:b/>
+          <w:bCs/>
+          <w:color w:val="auto"/>
+          <w:sz w:val="30"/>
+          <w:szCs w:val="30"/>
+          <w:u w:val="single"/>
+        </w:rPr>
+        <w:t>6 – 37h</w:t>
       </w:r>
     </w:p>
     <w:p>
@@ -148,25 +172,7 @@
           <w:sz w:val="20"/>
           <w:szCs w:val="20"/>
         </w:rPr>
-        <w:t>tudo que escrever num arquivo .</w:t>
-      </w:r>
-      <w:proofErr w:type="spellStart"/>
-      <w:r>
-        <w:rPr>
-          <w:rFonts w:ascii="Arial" w:hAnsi="Arial" w:cs="Arial"/>
-          <w:sz w:val="20"/>
-          <w:szCs w:val="20"/>
-        </w:rPr>
-        <w:t>js</w:t>
-      </w:r>
-      <w:proofErr w:type="spellEnd"/>
-      <w:r>
-        <w:rPr>
-          <w:rFonts w:ascii="Arial" w:hAnsi="Arial" w:cs="Arial"/>
-          <w:sz w:val="20"/>
-          <w:szCs w:val="20"/>
-        </w:rPr>
-        <w:t xml:space="preserve"> e abrir num browser já vai funcionar, diferente de uma compilada, que </w:t>
+        <w:t xml:space="preserve">tudo que escrever num arquivo .js e abrir num browser já vai funcionar, diferente de uma compilada, que </w:t>
       </w:r>
       <w:proofErr w:type="gramStart"/>
       <w:r>
@@ -260,7 +266,6 @@
         </w:rPr>
         <w:t>-</w:t>
       </w:r>
-      <w:proofErr w:type="spellStart"/>
       <w:r>
         <w:rPr>
           <w:rFonts w:ascii="Arial" w:hAnsi="Arial" w:cs="Arial"/>
@@ -271,7 +276,6 @@
         </w:rPr>
         <w:t>end</w:t>
       </w:r>
-      <w:proofErr w:type="spellEnd"/>
       <w:r>
         <w:rPr>
           <w:rFonts w:ascii="Arial" w:hAnsi="Arial" w:cs="Arial"/>
@@ -336,18 +340,8 @@
           <w:sz w:val="20"/>
           <w:szCs w:val="20"/>
         </w:rPr>
-        <w:t xml:space="preserve">unicação assíncrona com o back </w:t>
-      </w:r>
-      <w:proofErr w:type="spellStart"/>
-      <w:r>
-        <w:rPr>
-          <w:rFonts w:ascii="Arial" w:hAnsi="Arial" w:cs="Arial"/>
-          <w:sz w:val="20"/>
-          <w:szCs w:val="20"/>
-        </w:rPr>
-        <w:t>end</w:t>
-      </w:r>
-      <w:proofErr w:type="spellEnd"/>
+        <w:t>unicação assíncrona com o back end</w:t>
+      </w:r>
       <w:r>
         <w:rPr>
           <w:rFonts w:ascii="Arial" w:hAnsi="Arial" w:cs="Arial"/>
@@ -440,55 +434,15 @@
           <w:sz w:val="20"/>
           <w:szCs w:val="20"/>
         </w:rPr>
-        <w:t>- Back-</w:t>
-      </w:r>
-      <w:proofErr w:type="spellStart"/>
-      <w:r>
-        <w:rPr>
-          <w:rFonts w:ascii="Arial" w:hAnsi="Arial" w:cs="Arial"/>
-          <w:b/>
-          <w:bCs/>
-          <w:sz w:val="20"/>
-          <w:szCs w:val="20"/>
-        </w:rPr>
-        <w:t>end</w:t>
-      </w:r>
-      <w:proofErr w:type="spellEnd"/>
-      <w:r>
-        <w:rPr>
-          <w:rFonts w:ascii="Arial" w:hAnsi="Arial" w:cs="Arial"/>
-          <w:b/>
-          <w:bCs/>
-          <w:sz w:val="20"/>
-          <w:szCs w:val="20"/>
-        </w:rPr>
-        <w:t xml:space="preserve">: </w:t>
-      </w:r>
-      <w:r>
-        <w:rPr>
-          <w:rFonts w:ascii="Arial" w:hAnsi="Arial" w:cs="Arial"/>
-          <w:sz w:val="20"/>
-          <w:szCs w:val="20"/>
-        </w:rPr>
-        <w:t xml:space="preserve">linguagem back </w:t>
-      </w:r>
-      <w:proofErr w:type="spellStart"/>
-      <w:r>
-        <w:rPr>
-          <w:rFonts w:ascii="Arial" w:hAnsi="Arial" w:cs="Arial"/>
-          <w:sz w:val="20"/>
-          <w:szCs w:val="20"/>
-        </w:rPr>
-        <w:t>end</w:t>
-      </w:r>
-      <w:proofErr w:type="spellEnd"/>
-      <w:r>
-        <w:rPr>
-          <w:rFonts w:ascii="Arial" w:hAnsi="Arial" w:cs="Arial"/>
-          <w:sz w:val="20"/>
-          <w:szCs w:val="20"/>
-        </w:rPr>
-        <w:t xml:space="preserve">, se comunicar com o servidor, banco de dados, arquivos etc. </w:t>
+        <w:t xml:space="preserve">- Back-end: </w:t>
+      </w:r>
+      <w:r>
+        <w:rPr>
+          <w:rFonts w:ascii="Arial" w:hAnsi="Arial" w:cs="Arial"/>
+          <w:sz w:val="20"/>
+          <w:szCs w:val="20"/>
+        </w:rPr>
+        <w:t xml:space="preserve">linguagem back end, se comunicar com o servidor, banco de dados, arquivos etc. </w:t>
       </w:r>
     </w:p>
     <w:p>
@@ -704,20 +658,8 @@
           <w:sz w:val="20"/>
           <w:szCs w:val="20"/>
         </w:rPr>
-        <w:t xml:space="preserve">- Color </w:t>
-      </w:r>
-      <w:proofErr w:type="spellStart"/>
-      <w:r>
-        <w:rPr>
-          <w:rFonts w:ascii="Arial" w:hAnsi="Arial" w:cs="Arial"/>
-          <w:b/>
-          <w:bCs/>
-          <w:sz w:val="20"/>
-          <w:szCs w:val="20"/>
-        </w:rPr>
-        <w:t>Highlight</w:t>
-      </w:r>
-      <w:proofErr w:type="spellEnd"/>
+        <w:t>- Color Highlight</w:t>
+      </w:r>
       <w:r>
         <w:rPr>
           <w:rFonts w:ascii="Arial" w:hAnsi="Arial" w:cs="Arial"/>
@@ -745,52 +687,18 @@
           <w:sz w:val="20"/>
           <w:szCs w:val="20"/>
         </w:rPr>
-        <w:t xml:space="preserve">- </w:t>
-      </w:r>
-      <w:proofErr w:type="spellStart"/>
-      <w:r>
-        <w:rPr>
-          <w:rFonts w:ascii="Arial" w:hAnsi="Arial" w:cs="Arial"/>
-          <w:b/>
-          <w:bCs/>
-          <w:sz w:val="20"/>
-          <w:szCs w:val="20"/>
-        </w:rPr>
-        <w:t>Prettier</w:t>
-      </w:r>
-      <w:proofErr w:type="spellEnd"/>
-      <w:r>
-        <w:rPr>
-          <w:rFonts w:ascii="Arial" w:hAnsi="Arial" w:cs="Arial"/>
-          <w:b/>
-          <w:bCs/>
-          <w:sz w:val="20"/>
-          <w:szCs w:val="20"/>
-        </w:rPr>
-        <w:t xml:space="preserve"> – </w:t>
-      </w:r>
-      <w:r>
-        <w:rPr>
-          <w:rFonts w:ascii="Arial" w:hAnsi="Arial" w:cs="Arial"/>
-          <w:b/>
-          <w:bCs/>
-          <w:sz w:val="20"/>
-          <w:szCs w:val="20"/>
-        </w:rPr>
-        <w:t xml:space="preserve">Code </w:t>
-      </w:r>
-      <w:proofErr w:type="spellStart"/>
-      <w:r>
-        <w:rPr>
-          <w:rFonts w:ascii="Arial" w:hAnsi="Arial" w:cs="Arial"/>
-          <w:b/>
-          <w:bCs/>
-          <w:sz w:val="20"/>
-          <w:szCs w:val="20"/>
-        </w:rPr>
-        <w:t>formatter</w:t>
-      </w:r>
-      <w:proofErr w:type="spellEnd"/>
+        <w:t xml:space="preserve">- Prettier – </w:t>
+      </w:r>
+      <w:r>
+        <w:rPr>
+          <w:rFonts w:ascii="Arial" w:hAnsi="Arial" w:cs="Arial"/>
+          <w:b/>
+          <w:bCs/>
+          <w:sz w:val="20"/>
+          <w:szCs w:val="20"/>
+        </w:rPr>
+        <w:t>Code formatter</w:t>
+      </w:r>
       <w:r>
         <w:rPr>
           <w:rFonts w:ascii="Arial" w:hAnsi="Arial" w:cs="Arial"/>
@@ -836,29 +744,7 @@
           <w:sz w:val="20"/>
           <w:szCs w:val="20"/>
         </w:rPr>
-        <w:t xml:space="preserve">- Fonte IBM </w:t>
-      </w:r>
-      <w:proofErr w:type="spellStart"/>
-      <w:r>
-        <w:rPr>
-          <w:rFonts w:ascii="Arial" w:hAnsi="Arial" w:cs="Arial"/>
-          <w:b/>
-          <w:bCs/>
-          <w:sz w:val="20"/>
-          <w:szCs w:val="20"/>
-        </w:rPr>
-        <w:t>Plex</w:t>
-      </w:r>
-      <w:proofErr w:type="spellEnd"/>
-      <w:r>
-        <w:rPr>
-          <w:rFonts w:ascii="Arial" w:hAnsi="Arial" w:cs="Arial"/>
-          <w:b/>
-          <w:bCs/>
-          <w:sz w:val="20"/>
-          <w:szCs w:val="20"/>
-        </w:rPr>
-        <w:t xml:space="preserve"> Mono (boa para códigos). </w:t>
+        <w:t xml:space="preserve">- Fonte IBM Plex Mono (boa para códigos). </w:t>
       </w:r>
     </w:p>
     <w:p>
@@ -992,21 +878,8 @@
           <w:szCs w:val="20"/>
           <w:highlight w:val="yellow"/>
         </w:rPr>
-        <w:t xml:space="preserve">script </w:t>
-      </w:r>
-      <w:proofErr w:type="spellStart"/>
-      <w:r>
-        <w:rPr>
-          <w:rFonts w:ascii="Arial" w:hAnsi="Arial" w:cs="Arial"/>
-          <w:b/>
-          <w:bCs/>
-          <w:sz w:val="20"/>
-          <w:szCs w:val="20"/>
-          <w:highlight w:val="yellow"/>
-        </w:rPr>
-        <w:t>src</w:t>
-      </w:r>
-      <w:proofErr w:type="spellEnd"/>
+        <w:t>script src</w:t>
+      </w:r>
       <w:r>
         <w:rPr>
           <w:rFonts w:ascii="Arial" w:hAnsi="Arial" w:cs="Arial"/>
@@ -1127,7 +1000,6 @@
         </w:rPr>
         <w:t xml:space="preserve"> </w:t>
       </w:r>
-      <w:proofErr w:type="spellStart"/>
       <w:r>
         <w:rPr>
           <w:rFonts w:ascii="Arial" w:eastAsia="Times New Roman" w:hAnsi="Arial" w:cs="Arial"/>
@@ -1142,7 +1014,6 @@
         </w:rPr>
         <w:t>src</w:t>
       </w:r>
-      <w:proofErr w:type="spellEnd"/>
       <w:r>
         <w:rPr>
           <w:rFonts w:ascii="Arial" w:eastAsia="Times New Roman" w:hAnsi="Arial" w:cs="Arial"/>
@@ -1288,29 +1159,7 @@
           <w:sz w:val="20"/>
           <w:szCs w:val="20"/>
         </w:rPr>
-        <w:t xml:space="preserve">Open </w:t>
-      </w:r>
-      <w:proofErr w:type="spellStart"/>
-      <w:r>
-        <w:rPr>
-          <w:rFonts w:ascii="Arial" w:hAnsi="Arial" w:cs="Arial"/>
-          <w:b/>
-          <w:bCs/>
-          <w:sz w:val="20"/>
-          <w:szCs w:val="20"/>
-        </w:rPr>
-        <w:t>with</w:t>
-      </w:r>
-      <w:proofErr w:type="spellEnd"/>
-      <w:r>
-        <w:rPr>
-          <w:rFonts w:ascii="Arial" w:hAnsi="Arial" w:cs="Arial"/>
-          <w:b/>
-          <w:bCs/>
-          <w:sz w:val="20"/>
-          <w:szCs w:val="20"/>
-        </w:rPr>
-        <w:t xml:space="preserve"> Live Server, </w:t>
+        <w:t xml:space="preserve">Open with Live Server, </w:t>
       </w:r>
       <w:r>
         <w:rPr>
@@ -1490,42 +1339,8 @@
           <w:sz w:val="20"/>
           <w:szCs w:val="20"/>
         </w:rPr>
-        <w:t xml:space="preserve">var, </w:t>
-      </w:r>
-      <w:proofErr w:type="spellStart"/>
-      <w:r>
-        <w:rPr>
-          <w:rFonts w:ascii="Arial" w:hAnsi="Arial" w:cs="Arial"/>
-          <w:b/>
-          <w:bCs/>
-          <w:sz w:val="20"/>
-          <w:szCs w:val="20"/>
-        </w:rPr>
-        <w:t>let</w:t>
-      </w:r>
-      <w:proofErr w:type="spellEnd"/>
-      <w:r>
-        <w:rPr>
-          <w:rFonts w:ascii="Arial" w:hAnsi="Arial" w:cs="Arial"/>
-          <w:b/>
-          <w:bCs/>
-          <w:sz w:val="20"/>
-          <w:szCs w:val="20"/>
-        </w:rPr>
-        <w:t xml:space="preserve">, </w:t>
-      </w:r>
-      <w:proofErr w:type="spellStart"/>
-      <w:r>
-        <w:rPr>
-          <w:rFonts w:ascii="Arial" w:hAnsi="Arial" w:cs="Arial"/>
-          <w:b/>
-          <w:bCs/>
-          <w:sz w:val="20"/>
-          <w:szCs w:val="20"/>
-        </w:rPr>
-        <w:t>const</w:t>
-      </w:r>
-      <w:proofErr w:type="spellEnd"/>
+        <w:t>var, let, const</w:t>
+      </w:r>
       <w:r>
         <w:rPr>
           <w:rFonts w:ascii="Arial" w:hAnsi="Arial" w:cs="Arial"/>
@@ -2417,59 +2232,32 @@
           <w:lang w:eastAsia="pt-BR"/>
           <w14:ligatures w14:val="none"/>
         </w:rPr>
+        <w:t xml:space="preserve"> possuifaculdade </w:t>
+      </w:r>
+      <w:r>
+        <w:rPr>
+          <w:rFonts w:ascii="IBM Plex Mono" w:eastAsia="Times New Roman" w:hAnsi="IBM Plex Mono" w:cs="Times New Roman"/>
+          <w:color w:val="FF7722"/>
+          <w:kern w:val="0"/>
+          <w:sz w:val="21"/>
+          <w:szCs w:val="21"/>
+          <w:lang w:eastAsia="pt-BR"/>
+          <w14:ligatures w14:val="none"/>
+        </w:rPr>
+        <w:t>=</w:t>
+      </w:r>
+      <w:r>
+        <w:rPr>
+          <w:rFonts w:ascii="IBM Plex Mono" w:eastAsia="Times New Roman" w:hAnsi="IBM Plex Mono" w:cs="Times New Roman"/>
+          <w:color w:val="FFFFFF"/>
+          <w:kern w:val="0"/>
+          <w:sz w:val="21"/>
+          <w:szCs w:val="21"/>
+          <w:lang w:eastAsia="pt-BR"/>
+          <w14:ligatures w14:val="none"/>
+        </w:rPr>
         <w:t xml:space="preserve"> </w:t>
       </w:r>
-      <w:proofErr w:type="spellStart"/>
-      <w:r>
-        <w:rPr>
-          <w:rFonts w:ascii="IBM Plex Mono" w:eastAsia="Times New Roman" w:hAnsi="IBM Plex Mono" w:cs="Times New Roman"/>
-          <w:color w:val="FFFFFF"/>
-          <w:kern w:val="0"/>
-          <w:sz w:val="21"/>
-          <w:szCs w:val="21"/>
-          <w:lang w:eastAsia="pt-BR"/>
-          <w14:ligatures w14:val="none"/>
-        </w:rPr>
-        <w:t>possuifaculdade</w:t>
-      </w:r>
-      <w:proofErr w:type="spellEnd"/>
-      <w:r>
-        <w:rPr>
-          <w:rFonts w:ascii="IBM Plex Mono" w:eastAsia="Times New Roman" w:hAnsi="IBM Plex Mono" w:cs="Times New Roman"/>
-          <w:color w:val="FFFFFF"/>
-          <w:kern w:val="0"/>
-          <w:sz w:val="21"/>
-          <w:szCs w:val="21"/>
-          <w:lang w:eastAsia="pt-BR"/>
-          <w14:ligatures w14:val="none"/>
-        </w:rPr>
-        <w:t xml:space="preserve"> </w:t>
-      </w:r>
-      <w:r>
-        <w:rPr>
-          <w:rFonts w:ascii="IBM Plex Mono" w:eastAsia="Times New Roman" w:hAnsi="IBM Plex Mono" w:cs="Times New Roman"/>
-          <w:color w:val="FF7722"/>
-          <w:kern w:val="0"/>
-          <w:sz w:val="21"/>
-          <w:szCs w:val="21"/>
-          <w:lang w:eastAsia="pt-BR"/>
-          <w14:ligatures w14:val="none"/>
-        </w:rPr>
-        <w:t>=</w:t>
-      </w:r>
-      <w:r>
-        <w:rPr>
-          <w:rFonts w:ascii="IBM Plex Mono" w:eastAsia="Times New Roman" w:hAnsi="IBM Plex Mono" w:cs="Times New Roman"/>
-          <w:color w:val="FFFFFF"/>
-          <w:kern w:val="0"/>
-          <w:sz w:val="21"/>
-          <w:szCs w:val="21"/>
-          <w:lang w:eastAsia="pt-BR"/>
-          <w14:ligatures w14:val="none"/>
-        </w:rPr>
-        <w:t xml:space="preserve"> </w:t>
-      </w:r>
-      <w:proofErr w:type="spellStart"/>
       <w:r>
         <w:rPr>
           <w:rFonts w:ascii="IBM Plex Mono" w:eastAsia="Times New Roman" w:hAnsi="IBM Plex Mono" w:cs="Times New Roman"/>
@@ -2482,7 +2270,6 @@
         </w:rPr>
         <w:t>true</w:t>
       </w:r>
-      <w:proofErr w:type="spellEnd"/>
       <w:r>
         <w:rPr>
           <w:rFonts w:ascii="IBM Plex Mono" w:eastAsia="Times New Roman" w:hAnsi="IBM Plex Mono" w:cs="Times New Roman"/>
@@ -2643,22 +2430,8 @@
           <w:lang w:eastAsia="pt-BR"/>
           <w14:ligatures w14:val="none"/>
         </w:rPr>
-        <w:t xml:space="preserve"> </w:t>
-      </w:r>
-      <w:proofErr w:type="spellStart"/>
-      <w:r>
-        <w:rPr>
-          <w:rFonts w:ascii="IBM Plex Mono" w:eastAsia="Times New Roman" w:hAnsi="IBM Plex Mono" w:cs="Times New Roman"/>
-          <w:color w:val="FFFFFF"/>
-          <w:kern w:val="0"/>
-          <w:sz w:val="21"/>
-          <w:szCs w:val="21"/>
-          <w:lang w:eastAsia="pt-BR"/>
-          <w14:ligatures w14:val="none"/>
-        </w:rPr>
-        <w:t>possuifaculdade</w:t>
-      </w:r>
-      <w:proofErr w:type="spellEnd"/>
+        <w:t xml:space="preserve"> possuifaculdade</w:t>
+      </w:r>
       <w:r>
         <w:rPr>
           <w:rFonts w:ascii="IBM Plex Mono" w:eastAsia="Times New Roman" w:hAnsi="IBM Plex Mono" w:cs="Times New Roman"/>
@@ -2877,33 +2650,7 @@
           <w:lang w:eastAsia="pt-BR"/>
           <w14:ligatures w14:val="none"/>
         </w:rPr>
-        <w:t xml:space="preserve"> </w:t>
-      </w:r>
-      <w:proofErr w:type="spellStart"/>
-      <w:r>
-        <w:rPr>
-          <w:rFonts w:ascii="IBM Plex Mono" w:eastAsia="Times New Roman" w:hAnsi="IBM Plex Mono" w:cs="Times New Roman"/>
-          <w:color w:val="FFFFFF"/>
-          <w:kern w:val="0"/>
-          <w:sz w:val="21"/>
-          <w:szCs w:val="21"/>
-          <w:lang w:eastAsia="pt-BR"/>
-          <w14:ligatures w14:val="none"/>
-        </w:rPr>
-        <w:t>preco</w:t>
-      </w:r>
-      <w:proofErr w:type="spellEnd"/>
-      <w:r>
-        <w:rPr>
-          <w:rFonts w:ascii="IBM Plex Mono" w:eastAsia="Times New Roman" w:hAnsi="IBM Plex Mono" w:cs="Times New Roman"/>
-          <w:color w:val="FFFFFF"/>
-          <w:kern w:val="0"/>
-          <w:sz w:val="21"/>
-          <w:szCs w:val="21"/>
-          <w:lang w:eastAsia="pt-BR"/>
-          <w14:ligatures w14:val="none"/>
-        </w:rPr>
-        <w:t xml:space="preserve"> </w:t>
+        <w:t xml:space="preserve"> preco </w:t>
       </w:r>
       <w:r>
         <w:rPr>
@@ -2992,33 +2739,7 @@
           <w:lang w:eastAsia="pt-BR"/>
           <w14:ligatures w14:val="none"/>
         </w:rPr>
-        <w:t xml:space="preserve"> </w:t>
-      </w:r>
-      <w:proofErr w:type="spellStart"/>
-      <w:r>
-        <w:rPr>
-          <w:rFonts w:ascii="IBM Plex Mono" w:eastAsia="Times New Roman" w:hAnsi="IBM Plex Mono" w:cs="Times New Roman"/>
-          <w:color w:val="FFFFFF"/>
-          <w:kern w:val="0"/>
-          <w:sz w:val="21"/>
-          <w:szCs w:val="21"/>
-          <w:lang w:eastAsia="pt-BR"/>
-          <w14:ligatures w14:val="none"/>
-        </w:rPr>
-        <w:t>totalcomprado</w:t>
-      </w:r>
-      <w:proofErr w:type="spellEnd"/>
-      <w:r>
-        <w:rPr>
-          <w:rFonts w:ascii="IBM Plex Mono" w:eastAsia="Times New Roman" w:hAnsi="IBM Plex Mono" w:cs="Times New Roman"/>
-          <w:color w:val="FFFFFF"/>
-          <w:kern w:val="0"/>
-          <w:sz w:val="21"/>
-          <w:szCs w:val="21"/>
-          <w:lang w:eastAsia="pt-BR"/>
-          <w14:ligatures w14:val="none"/>
-        </w:rPr>
-        <w:t xml:space="preserve"> </w:t>
+        <w:t xml:space="preserve"> totalcomprado </w:t>
       </w:r>
       <w:r>
         <w:rPr>
@@ -3095,33 +2816,7 @@
           <w:lang w:eastAsia="pt-BR"/>
           <w14:ligatures w14:val="none"/>
         </w:rPr>
-        <w:t xml:space="preserve"> </w:t>
-      </w:r>
-      <w:proofErr w:type="spellStart"/>
-      <w:r>
-        <w:rPr>
-          <w:rFonts w:ascii="IBM Plex Mono" w:eastAsia="Times New Roman" w:hAnsi="IBM Plex Mono" w:cs="Times New Roman"/>
-          <w:color w:val="FFFFFF"/>
-          <w:kern w:val="0"/>
-          <w:sz w:val="21"/>
-          <w:szCs w:val="21"/>
-          <w:lang w:eastAsia="pt-BR"/>
-          <w14:ligatures w14:val="none"/>
-        </w:rPr>
-        <w:t>precototal</w:t>
-      </w:r>
-      <w:proofErr w:type="spellEnd"/>
-      <w:r>
-        <w:rPr>
-          <w:rFonts w:ascii="IBM Plex Mono" w:eastAsia="Times New Roman" w:hAnsi="IBM Plex Mono" w:cs="Times New Roman"/>
-          <w:color w:val="FFFFFF"/>
-          <w:kern w:val="0"/>
-          <w:sz w:val="21"/>
-          <w:szCs w:val="21"/>
-          <w:lang w:eastAsia="pt-BR"/>
-          <w14:ligatures w14:val="none"/>
-        </w:rPr>
-        <w:t xml:space="preserve"> </w:t>
+        <w:t xml:space="preserve"> precototal </w:t>
       </w:r>
       <w:r>
         <w:rPr>
@@ -3145,33 +2840,7 @@
           <w:lang w:eastAsia="pt-BR"/>
           <w14:ligatures w14:val="none"/>
         </w:rPr>
-        <w:t xml:space="preserve"> </w:t>
-      </w:r>
-      <w:proofErr w:type="spellStart"/>
-      <w:r>
-        <w:rPr>
-          <w:rFonts w:ascii="IBM Plex Mono" w:eastAsia="Times New Roman" w:hAnsi="IBM Plex Mono" w:cs="Times New Roman"/>
-          <w:color w:val="FFFFFF"/>
-          <w:kern w:val="0"/>
-          <w:sz w:val="21"/>
-          <w:szCs w:val="21"/>
-          <w:lang w:eastAsia="pt-BR"/>
-          <w14:ligatures w14:val="none"/>
-        </w:rPr>
-        <w:t>preco</w:t>
-      </w:r>
-      <w:proofErr w:type="spellEnd"/>
-      <w:r>
-        <w:rPr>
-          <w:rFonts w:ascii="IBM Plex Mono" w:eastAsia="Times New Roman" w:hAnsi="IBM Plex Mono" w:cs="Times New Roman"/>
-          <w:color w:val="FFFFFF"/>
-          <w:kern w:val="0"/>
-          <w:sz w:val="21"/>
-          <w:szCs w:val="21"/>
-          <w:lang w:eastAsia="pt-BR"/>
-          <w14:ligatures w14:val="none"/>
-        </w:rPr>
-        <w:t xml:space="preserve"> </w:t>
+        <w:t xml:space="preserve"> preco </w:t>
       </w:r>
       <w:r>
         <w:rPr>
@@ -3195,22 +2864,8 @@
           <w:lang w:eastAsia="pt-BR"/>
           <w14:ligatures w14:val="none"/>
         </w:rPr>
-        <w:t xml:space="preserve"> </w:t>
-      </w:r>
-      <w:proofErr w:type="spellStart"/>
-      <w:r>
-        <w:rPr>
-          <w:rFonts w:ascii="IBM Plex Mono" w:eastAsia="Times New Roman" w:hAnsi="IBM Plex Mono" w:cs="Times New Roman"/>
-          <w:color w:val="FFFFFF"/>
-          <w:kern w:val="0"/>
-          <w:sz w:val="21"/>
-          <w:szCs w:val="21"/>
-          <w:lang w:eastAsia="pt-BR"/>
-          <w14:ligatures w14:val="none"/>
-        </w:rPr>
-        <w:t>totalcomprado</w:t>
-      </w:r>
-      <w:proofErr w:type="spellEnd"/>
+        <w:t xml:space="preserve"> totalcomprado</w:t>
+      </w:r>
       <w:r>
         <w:rPr>
           <w:rFonts w:ascii="IBM Plex Mono" w:eastAsia="Times New Roman" w:hAnsi="IBM Plex Mono" w:cs="Times New Roman"/>
@@ -3313,7 +2968,6 @@
         </w:rPr>
         <w:t>(</w:t>
       </w:r>
-      <w:proofErr w:type="spellStart"/>
       <w:r>
         <w:rPr>
           <w:rFonts w:ascii="IBM Plex Mono" w:eastAsia="Times New Roman" w:hAnsi="IBM Plex Mono" w:cs="Times New Roman"/>
@@ -3326,7 +2980,6 @@
         </w:rPr>
         <w:t>precototal</w:t>
       </w:r>
-      <w:proofErr w:type="spellEnd"/>
       <w:r>
         <w:rPr>
           <w:rFonts w:ascii="IBM Plex Mono" w:eastAsia="Times New Roman" w:hAnsi="IBM Plex Mono" w:cs="Times New Roman"/>
@@ -3736,33 +3389,7 @@
           <w:lang w:eastAsia="pt-BR"/>
           <w14:ligatures w14:val="none"/>
         </w:rPr>
-        <w:t xml:space="preserve"> </w:t>
-      </w:r>
-      <w:proofErr w:type="spellStart"/>
-      <w:r>
-        <w:rPr>
-          <w:rFonts w:ascii="IBM Plex Mono" w:eastAsia="Times New Roman" w:hAnsi="IBM Plex Mono" w:cs="Times New Roman"/>
-          <w:color w:val="FFFFFF"/>
-          <w:kern w:val="0"/>
-          <w:sz w:val="21"/>
-          <w:szCs w:val="21"/>
-          <w:lang w:eastAsia="pt-BR"/>
-          <w14:ligatures w14:val="none"/>
-        </w:rPr>
-        <w:t>quantidadecachorros</w:t>
-      </w:r>
-      <w:proofErr w:type="spellEnd"/>
-      <w:r>
-        <w:rPr>
-          <w:rFonts w:ascii="IBM Plex Mono" w:eastAsia="Times New Roman" w:hAnsi="IBM Plex Mono" w:cs="Times New Roman"/>
-          <w:color w:val="FFFFFF"/>
-          <w:kern w:val="0"/>
-          <w:sz w:val="21"/>
-          <w:szCs w:val="21"/>
-          <w:lang w:eastAsia="pt-BR"/>
-          <w14:ligatures w14:val="none"/>
-        </w:rPr>
-        <w:t xml:space="preserve"> </w:t>
+        <w:t xml:space="preserve"> quantidadecachorros </w:t>
       </w:r>
       <w:r>
         <w:rPr>
@@ -3960,22 +3587,8 @@
           <w:lang w:eastAsia="pt-BR"/>
           <w14:ligatures w14:val="none"/>
         </w:rPr>
-        <w:t xml:space="preserve"> </w:t>
-      </w:r>
-      <w:proofErr w:type="spellStart"/>
-      <w:r>
-        <w:rPr>
-          <w:rFonts w:ascii="IBM Plex Mono" w:eastAsia="Times New Roman" w:hAnsi="IBM Plex Mono" w:cs="Times New Roman"/>
-          <w:color w:val="FFFFFF"/>
-          <w:kern w:val="0"/>
-          <w:sz w:val="21"/>
-          <w:szCs w:val="21"/>
-          <w:lang w:eastAsia="pt-BR"/>
-          <w14:ligatures w14:val="none"/>
-        </w:rPr>
-        <w:t>quantidadecachorros</w:t>
-      </w:r>
-      <w:proofErr w:type="spellEnd"/>
+        <w:t xml:space="preserve"> quantidadecachorros</w:t>
+      </w:r>
       <w:r>
         <w:rPr>
           <w:rFonts w:ascii="IBM Plex Mono" w:eastAsia="Times New Roman" w:hAnsi="IBM Plex Mono" w:cs="Times New Roman"/>
@@ -4241,33 +3854,7 @@
           <w:lang w:eastAsia="pt-BR"/>
           <w14:ligatures w14:val="none"/>
         </w:rPr>
-        <w:t xml:space="preserve">    </w:t>
-      </w:r>
-      <w:proofErr w:type="spellStart"/>
-      <w:r>
-        <w:rPr>
-          <w:rFonts w:ascii="IBM Plex Mono" w:eastAsia="Times New Roman" w:hAnsi="IBM Plex Mono" w:cs="Times New Roman"/>
-          <w:color w:val="FFFFFF"/>
-          <w:kern w:val="0"/>
-          <w:sz w:val="21"/>
-          <w:szCs w:val="21"/>
-          <w:lang w:eastAsia="pt-BR"/>
-          <w14:ligatures w14:val="none"/>
-        </w:rPr>
-        <w:t>quantidadecachorros</w:t>
-      </w:r>
-      <w:proofErr w:type="spellEnd"/>
-      <w:r>
-        <w:rPr>
-          <w:rFonts w:ascii="IBM Plex Mono" w:eastAsia="Times New Roman" w:hAnsi="IBM Plex Mono" w:cs="Times New Roman"/>
-          <w:color w:val="FFFFFF"/>
-          <w:kern w:val="0"/>
-          <w:sz w:val="21"/>
-          <w:szCs w:val="21"/>
-          <w:lang w:eastAsia="pt-BR"/>
-          <w14:ligatures w14:val="none"/>
-        </w:rPr>
-        <w:t xml:space="preserve"> </w:t>
+        <w:t xml:space="preserve">    quantidadecachorros </w:t>
       </w:r>
       <w:r>
         <w:rPr>
@@ -4465,22 +4052,8 @@
           <w:lang w:eastAsia="pt-BR"/>
           <w14:ligatures w14:val="none"/>
         </w:rPr>
-        <w:t xml:space="preserve"> </w:t>
-      </w:r>
-      <w:proofErr w:type="spellStart"/>
-      <w:r>
-        <w:rPr>
-          <w:rFonts w:ascii="IBM Plex Mono" w:eastAsia="Times New Roman" w:hAnsi="IBM Plex Mono" w:cs="Times New Roman"/>
-          <w:color w:val="FFFFFF"/>
-          <w:kern w:val="0"/>
-          <w:sz w:val="21"/>
-          <w:szCs w:val="21"/>
-          <w:lang w:eastAsia="pt-BR"/>
-          <w14:ligatures w14:val="none"/>
-        </w:rPr>
-        <w:t>quantidadecachorros</w:t>
-      </w:r>
-      <w:proofErr w:type="spellEnd"/>
+        <w:t xml:space="preserve"> quantidadecachorros</w:t>
+      </w:r>
       <w:r>
         <w:rPr>
           <w:rFonts w:ascii="IBM Plex Mono" w:eastAsia="Times New Roman" w:hAnsi="IBM Plex Mono" w:cs="Times New Roman"/>
@@ -4706,22 +4279,8 @@
           <w:lang w:eastAsia="pt-BR"/>
           <w14:ligatures w14:val="none"/>
         </w:rPr>
-        <w:t xml:space="preserve"> </w:t>
-      </w:r>
-      <w:proofErr w:type="spellStart"/>
-      <w:r>
-        <w:rPr>
-          <w:rFonts w:ascii="IBM Plex Mono" w:eastAsia="Times New Roman" w:hAnsi="IBM Plex Mono" w:cs="Times New Roman"/>
-          <w:color w:val="FFFFFF"/>
-          <w:kern w:val="0"/>
-          <w:sz w:val="21"/>
-          <w:szCs w:val="21"/>
-          <w:lang w:eastAsia="pt-BR"/>
-          <w14:ligatures w14:val="none"/>
-        </w:rPr>
-        <w:t>datafinal</w:t>
-      </w:r>
-      <w:proofErr w:type="spellEnd"/>
+        <w:t xml:space="preserve"> datafinal</w:t>
+      </w:r>
       <w:r>
         <w:rPr>
           <w:rFonts w:ascii="IBM Plex Mono" w:eastAsia="Times New Roman" w:hAnsi="IBM Plex Mono" w:cs="Times New Roman"/>
@@ -4812,7 +4371,6 @@
         </w:rPr>
         <w:t>(</w:t>
       </w:r>
-      <w:proofErr w:type="spellStart"/>
       <w:r>
         <w:rPr>
           <w:rFonts w:ascii="IBM Plex Mono" w:eastAsia="Times New Roman" w:hAnsi="IBM Plex Mono" w:cs="Times New Roman"/>
@@ -4825,7 +4383,6 @@
         </w:rPr>
         <w:t>datafinal</w:t>
       </w:r>
-      <w:proofErr w:type="spellEnd"/>
       <w:r>
         <w:rPr>
           <w:rFonts w:ascii="IBM Plex Mono" w:eastAsia="Times New Roman" w:hAnsi="IBM Plex Mono" w:cs="Times New Roman"/>
@@ -4894,6 +4451,7 @@
           <w:rFonts w:ascii="Arial Nova" w:hAnsi="Arial Nova"/>
           <w:b/>
           <w:bCs/>
+          <w:noProof/>
           <w:sz w:val="20"/>
           <w:szCs w:val="20"/>
         </w:rPr>
@@ -4959,19 +4517,7 @@
           <w:szCs w:val="20"/>
           <w:u w:val="single"/>
         </w:rPr>
-        <w:t>Nome de v</w:t>
-      </w:r>
-      <w:r>
-        <w:rPr>
-          <w:rFonts w:ascii="Arial" w:hAnsi="Arial" w:cs="Arial"/>
-          <w:b/>
-          <w:bCs/>
-          <w:color w:val="auto"/>
-          <w:sz w:val="20"/>
-          <w:szCs w:val="20"/>
-          <w:u w:val="single"/>
-        </w:rPr>
-        <w:t>ariáveis</w:t>
+        <w:t>Nome de variáveis</w:t>
       </w:r>
     </w:p>
     <w:p>
@@ -5168,44 +4714,16 @@
           <w:sz w:val="20"/>
           <w:szCs w:val="20"/>
         </w:rPr>
-        <w:t xml:space="preserve">in, </w:t>
-      </w:r>
-      <w:proofErr w:type="spellStart"/>
+        <w:t>in, if</w:t>
+      </w:r>
+      <w:proofErr w:type="gramEnd"/>
       <w:r>
         <w:rPr>
           <w:rFonts w:ascii="Arial Nova" w:hAnsi="Arial Nova"/>
           <w:sz w:val="20"/>
           <w:szCs w:val="20"/>
         </w:rPr>
-        <w:t>if</w:t>
-      </w:r>
-      <w:proofErr w:type="spellEnd"/>
-      <w:proofErr w:type="gramEnd"/>
-      <w:r>
-        <w:rPr>
-          <w:rFonts w:ascii="Arial Nova" w:hAnsi="Arial Nova"/>
-          <w:sz w:val="20"/>
-          <w:szCs w:val="20"/>
-        </w:rPr>
-        <w:t xml:space="preserve">, </w:t>
-      </w:r>
-      <w:proofErr w:type="spellStart"/>
-      <w:r>
-        <w:rPr>
-          <w:rFonts w:ascii="Arial Nova" w:hAnsi="Arial Nova"/>
-          <w:sz w:val="20"/>
-          <w:szCs w:val="20"/>
-        </w:rPr>
-        <w:t>try</w:t>
-      </w:r>
-      <w:proofErr w:type="spellEnd"/>
-      <w:r>
-        <w:rPr>
-          <w:rFonts w:ascii="Arial Nova" w:hAnsi="Arial Nova"/>
-          <w:sz w:val="20"/>
-          <w:szCs w:val="20"/>
-        </w:rPr>
-        <w:t xml:space="preserve">, new </w:t>
+        <w:t xml:space="preserve">, try, new </w:t>
       </w:r>
       <w:r>
         <w:rPr>
@@ -5263,73 +4781,46 @@
           <w:sz w:val="20"/>
           <w:szCs w:val="20"/>
         </w:rPr>
-        <w:t xml:space="preserve">É comum utilizar o </w:t>
-      </w:r>
-      <w:proofErr w:type="spellStart"/>
+        <w:t xml:space="preserve">É comum utilizar o camel modal na hora de escrever uma variável com mais de uma palavra. Ex: </w:t>
+      </w:r>
       <w:r>
         <w:rPr>
           <w:rFonts w:ascii="Arial Nova" w:hAnsi="Arial Nova"/>
           <w:sz w:val="20"/>
           <w:szCs w:val="20"/>
         </w:rPr>
-        <w:t>camel</w:t>
-      </w:r>
-      <w:proofErr w:type="spellEnd"/>
+        <w:t>clicarBotao (segunda palavra com letra maiúscula para mostrar que é outra palavra</w:t>
+      </w:r>
       <w:r>
         <w:rPr>
           <w:rFonts w:ascii="Arial Nova" w:hAnsi="Arial Nova"/>
           <w:sz w:val="20"/>
           <w:szCs w:val="20"/>
         </w:rPr>
-        <w:t xml:space="preserve"> modal na hora de escrever uma variável com mais de uma palavra. Ex: </w:t>
-      </w:r>
-      <w:proofErr w:type="spellStart"/>
+        <w:t>, já que não pode espaço)</w:t>
+      </w:r>
       <w:r>
         <w:rPr>
           <w:rFonts w:ascii="Arial Nova" w:hAnsi="Arial Nova"/>
           <w:sz w:val="20"/>
           <w:szCs w:val="20"/>
         </w:rPr>
-        <w:t>clicarBotao</w:t>
-      </w:r>
-      <w:proofErr w:type="spellEnd"/>
-      <w:r>
+        <w:t>:</w:t>
+      </w:r>
+    </w:p>
+    <w:p>
+      <w:pPr>
+        <w:jc w:val="both"/>
         <w:rPr>
           <w:rFonts w:ascii="Arial Nova" w:hAnsi="Arial Nova"/>
           <w:sz w:val="20"/>
           <w:szCs w:val="20"/>
         </w:rPr>
-        <w:t xml:space="preserve"> (segunda palavra com letra maiúscula para mostrar que é outra palavra</w:t>
-      </w:r>
+      </w:pPr>
       <w:r>
         <w:rPr>
           <w:rFonts w:ascii="Arial Nova" w:hAnsi="Arial Nova"/>
-          <w:sz w:val="20"/>
-          <w:szCs w:val="20"/>
-        </w:rPr>
-        <w:t>, já que não pode espaço)</w:t>
-      </w:r>
-      <w:r>
-        <w:rPr>
-          <w:rFonts w:ascii="Arial Nova" w:hAnsi="Arial Nova"/>
-          <w:sz w:val="20"/>
-          <w:szCs w:val="20"/>
-        </w:rPr>
-        <w:t>:</w:t>
-      </w:r>
-    </w:p>
-    <w:p>
-      <w:pPr>
-        <w:jc w:val="both"/>
-        <w:rPr>
-          <w:rFonts w:ascii="Arial Nova" w:hAnsi="Arial Nova"/>
-          <w:sz w:val="20"/>
-          <w:szCs w:val="20"/>
-        </w:rPr>
-      </w:pPr>
-      <w:r>
-        <w:rPr>
-          <w:rFonts w:ascii="Arial Nova" w:hAnsi="Arial Nova"/>
+          <w:noProof/>
           <w:sz w:val="20"/>
           <w:szCs w:val="20"/>
         </w:rPr>
@@ -5385,7 +4876,6 @@
           <w:u w:val="single"/>
         </w:rPr>
       </w:pPr>
-      <w:proofErr w:type="spellStart"/>
       <w:r>
         <w:rPr>
           <w:rFonts w:ascii="Arial" w:hAnsi="Arial" w:cs="Arial"/>
@@ -5420,20 +4910,7 @@
           <w:szCs w:val="20"/>
           <w:u w:val="single"/>
         </w:rPr>
-        <w:t>ting</w:t>
-      </w:r>
-      <w:proofErr w:type="spellEnd"/>
-      <w:r>
-        <w:rPr>
-          <w:rFonts w:ascii="Arial" w:hAnsi="Arial" w:cs="Arial"/>
-          <w:b/>
-          <w:bCs/>
-          <w:color w:val="auto"/>
-          <w:sz w:val="20"/>
-          <w:szCs w:val="20"/>
-          <w:u w:val="single"/>
-        </w:rPr>
-        <w:t xml:space="preserve"> </w:t>
+        <w:t xml:space="preserve">ting </w:t>
       </w:r>
     </w:p>
     <w:p>
@@ -5623,7 +5100,6 @@
         </w:rPr>
         <w:t>(</w:t>
       </w:r>
-      <w:proofErr w:type="spellStart"/>
       <w:r>
         <w:rPr>
           <w:rFonts w:ascii="IBM Plex Mono" w:eastAsia="Times New Roman" w:hAnsi="IBM Plex Mono" w:cs="Times New Roman"/>
@@ -5636,7 +5112,6 @@
         </w:rPr>
         <w:t>datafinal</w:t>
       </w:r>
-      <w:proofErr w:type="spellEnd"/>
       <w:r>
         <w:rPr>
           <w:rFonts w:ascii="IBM Plex Mono" w:eastAsia="Times New Roman" w:hAnsi="IBM Plex Mono" w:cs="Times New Roman"/>
@@ -5688,58 +5163,32 @@
           <w:lang w:eastAsia="pt-BR"/>
           <w14:ligatures w14:val="none"/>
         </w:rPr>
+        <w:t xml:space="preserve"> dataFinal </w:t>
+      </w:r>
+      <w:r>
+        <w:rPr>
+          <w:rFonts w:ascii="IBM Plex Mono" w:eastAsia="Times New Roman" w:hAnsi="IBM Plex Mono" w:cs="Times New Roman"/>
+          <w:color w:val="FF7722"/>
+          <w:kern w:val="0"/>
+          <w:sz w:val="21"/>
+          <w:szCs w:val="21"/>
+          <w:lang w:eastAsia="pt-BR"/>
+          <w14:ligatures w14:val="none"/>
+        </w:rPr>
+        <w:t>=</w:t>
+      </w:r>
+      <w:r>
+        <w:rPr>
+          <w:rFonts w:ascii="IBM Plex Mono" w:eastAsia="Times New Roman" w:hAnsi="IBM Plex Mono" w:cs="Times New Roman"/>
+          <w:color w:val="FFFFFF"/>
+          <w:kern w:val="0"/>
+          <w:sz w:val="21"/>
+          <w:szCs w:val="21"/>
+          <w:lang w:eastAsia="pt-BR"/>
+          <w14:ligatures w14:val="none"/>
+        </w:rPr>
         <w:t xml:space="preserve"> </w:t>
       </w:r>
-      <w:proofErr w:type="spellStart"/>
-      <w:r>
-        <w:rPr>
-          <w:rFonts w:ascii="IBM Plex Mono" w:eastAsia="Times New Roman" w:hAnsi="IBM Plex Mono" w:cs="Times New Roman"/>
-          <w:color w:val="FFFFFF"/>
-          <w:kern w:val="0"/>
-          <w:sz w:val="21"/>
-          <w:szCs w:val="21"/>
-          <w:lang w:eastAsia="pt-BR"/>
-          <w14:ligatures w14:val="none"/>
-        </w:rPr>
-        <w:t>dataFinal</w:t>
-      </w:r>
-      <w:proofErr w:type="spellEnd"/>
-      <w:r>
-        <w:rPr>
-          <w:rFonts w:ascii="IBM Plex Mono" w:eastAsia="Times New Roman" w:hAnsi="IBM Plex Mono" w:cs="Times New Roman"/>
-          <w:color w:val="FFFFFF"/>
-          <w:kern w:val="0"/>
-          <w:sz w:val="21"/>
-          <w:szCs w:val="21"/>
-          <w:lang w:eastAsia="pt-BR"/>
-          <w14:ligatures w14:val="none"/>
-        </w:rPr>
-        <w:t xml:space="preserve"> </w:t>
-      </w:r>
-      <w:r>
-        <w:rPr>
-          <w:rFonts w:ascii="IBM Plex Mono" w:eastAsia="Times New Roman" w:hAnsi="IBM Plex Mono" w:cs="Times New Roman"/>
-          <w:color w:val="FF7722"/>
-          <w:kern w:val="0"/>
-          <w:sz w:val="21"/>
-          <w:szCs w:val="21"/>
-          <w:lang w:eastAsia="pt-BR"/>
-          <w14:ligatures w14:val="none"/>
-        </w:rPr>
-        <w:t>=</w:t>
-      </w:r>
-      <w:r>
-        <w:rPr>
-          <w:rFonts w:ascii="IBM Plex Mono" w:eastAsia="Times New Roman" w:hAnsi="IBM Plex Mono" w:cs="Times New Roman"/>
-          <w:color w:val="FFFFFF"/>
-          <w:kern w:val="0"/>
-          <w:sz w:val="21"/>
-          <w:szCs w:val="21"/>
-          <w:lang w:eastAsia="pt-BR"/>
-          <w14:ligatures w14:val="none"/>
-        </w:rPr>
-        <w:t xml:space="preserve"> </w:t>
-      </w:r>
       <w:r>
         <w:rPr>
           <w:rFonts w:ascii="IBM Plex Mono" w:eastAsia="Times New Roman" w:hAnsi="IBM Plex Mono" w:cs="Times New Roman"/>
@@ -5806,6 +5255,7 @@
       <w:r>
         <w:rPr>
           <w:rFonts w:ascii="Arial Nova" w:hAnsi="Arial Nova"/>
+          <w:noProof/>
           <w:sz w:val="20"/>
           <w:szCs w:val="20"/>
         </w:rPr>

</xml_diff>